<commit_message>
cambios finales a las plantillas
</commit_message>
<xml_diff>
--- a/public/plantillas/fe de bautizo.docx
+++ b/public/plantillas/fe de bautizo.docx
@@ -582,31 +582,7 @@
           <w:sz w:val="28"/>
           <w:szCs w:val="28"/>
         </w:rPr>
-        <w:t xml:space="preserve">Hijo de: </w:t>
-      </w:r>
-      <w:r>
-        <w:rPr>
-          <w:rFonts w:cs="Times New Roman" w:ascii="Times New Roman" w:hAnsi="Times New Roman"/>
-          <w:sz w:val="28"/>
-          <w:szCs w:val="28"/>
-        </w:rPr>
-        <w:t>${padre_1}</w:t>
-      </w:r>
-      <w:r>
-        <w:rPr>
-          <w:rFonts w:cs="Times New Roman" w:ascii="Times New Roman" w:hAnsi="Times New Roman"/>
-          <w:sz w:val="28"/>
-          <w:szCs w:val="28"/>
-        </w:rPr>
-        <w:t xml:space="preserve"> y  </w:t>
-      </w:r>
-      <w:r>
-        <w:rPr>
-          <w:rFonts w:cs="Times New Roman" w:ascii="Times New Roman" w:hAnsi="Times New Roman"/>
-          <w:sz w:val="28"/>
-          <w:szCs w:val="28"/>
-        </w:rPr>
-        <w:t>${padre_2}</w:t>
+        <w:t>Hijo de: ${padre_1} y  ${padre_2}</w:t>
       </w:r>
     </w:p>
     <w:p>
@@ -741,31 +717,7 @@
           <w:sz w:val="28"/>
           <w:szCs w:val="28"/>
         </w:rPr>
-        <w:t xml:space="preserve">siendo sus Padrinos: </w:t>
-      </w:r>
-      <w:r>
-        <w:rPr>
-          <w:rFonts w:cs="Times New Roman" w:ascii="Times New Roman" w:hAnsi="Times New Roman"/>
-          <w:sz w:val="28"/>
-          <w:szCs w:val="28"/>
-        </w:rPr>
-        <w:t>${padrino_1}</w:t>
-      </w:r>
-      <w:r>
-        <w:rPr>
-          <w:rFonts w:cs="Times New Roman" w:ascii="Times New Roman" w:hAnsi="Times New Roman"/>
-          <w:sz w:val="28"/>
-          <w:szCs w:val="28"/>
-        </w:rPr>
-        <w:t xml:space="preserve"> y </w:t>
-      </w:r>
-      <w:r>
-        <w:rPr>
-          <w:rFonts w:cs="Times New Roman" w:ascii="Times New Roman" w:hAnsi="Times New Roman"/>
-          <w:sz w:val="28"/>
-          <w:szCs w:val="28"/>
-        </w:rPr>
-        <w:t>${padrino_2}</w:t>
+        <w:t>siendo sus Padrinos: ${padrino_1} y ${padrino_2}</w:t>
       </w:r>
     </w:p>
     <w:p>
@@ -788,30 +740,30 @@
           <w:sz w:val="28"/>
           <w:szCs w:val="28"/>
         </w:rPr>
-        <w:t xml:space="preserve">Al margen hay una nota que dice así: </w:t>
-      </w:r>
-      <w:r>
-        <w:rPr>
-          <w:sz w:val="28"/>
-          <w:szCs w:val="28"/>
-        </w:rPr>
-        <w:t>${nota_marginal}</w:t>
-      </w:r>
-    </w:p>
-    <w:p>
-      <w:pPr>
-        <w:pStyle w:val="Normal"/>
-        <w:rPr>
-          <w:sz w:val="28"/>
-          <w:szCs w:val="28"/>
-        </w:rPr>
-      </w:pPr>
-      <w:r>
-        <w:rPr>
-          <w:sz w:val="28"/>
-          <w:szCs w:val="28"/>
-        </w:rPr>
-        <w:t>La anterior certificación, se expide para fines de: Personal</w:t>
+        <w:t>Al margen hay una nota que dice así: ${nota_marginal}</w:t>
+      </w:r>
+    </w:p>
+    <w:p>
+      <w:pPr>
+        <w:pStyle w:val="Normal"/>
+        <w:rPr>
+          <w:sz w:val="28"/>
+          <w:szCs w:val="28"/>
+        </w:rPr>
+      </w:pPr>
+      <w:r>
+        <w:rPr>
+          <w:sz w:val="28"/>
+          <w:szCs w:val="28"/>
+        </w:rPr>
+        <w:t xml:space="preserve">La anterior certificación, se expide para fines de: </w:t>
+      </w:r>
+      <w:r>
+        <w:rPr>
+          <w:sz w:val="28"/>
+          <w:szCs w:val="28"/>
+        </w:rPr>
+        <w:t>${fin}</w:t>
       </w:r>
     </w:p>
     <w:p>
@@ -836,35 +788,7 @@
           <w:sz w:val="28"/>
           <w:szCs w:val="28"/>
         </w:rPr>
-        <w:t>XX</w:t>
-      </w:r>
-      <w:r>
-        <w:rPr>
-          <w:sz w:val="28"/>
-          <w:szCs w:val="28"/>
-        </w:rPr>
-        <w:t xml:space="preserve"> días del mes de </w:t>
-      </w:r>
-      <w:r>
-        <w:rPr>
-          <w:sz w:val="28"/>
-          <w:szCs w:val="28"/>
-        </w:rPr>
-        <w:t>xxx</w:t>
-      </w:r>
-      <w:r>
-        <w:rPr>
-          <w:sz w:val="28"/>
-          <w:szCs w:val="28"/>
-        </w:rPr>
-        <w:t xml:space="preserve"> de 20</w:t>
-      </w:r>
-      <w:r>
-        <w:rPr>
-          <w:sz w:val="28"/>
-          <w:szCs w:val="28"/>
-        </w:rPr>
-        <w:t>XX</w:t>
+        <w:t>XX días del mes de xxx de 20XX</w:t>
       </w:r>
     </w:p>
     <w:p>

</xml_diff>